<commit_message>
updated Word template to include page numbers
</commit_message>
<xml_diff>
--- a/analysis/templates/ReportTemplate.docx
+++ b/analysis/templates/ReportTemplate.docx
@@ -265,8 +265,9 @@
     </w:p>
     <w:tbl>
       <w:tblPr>
-        <w:tblStyle w:val="GridTable1Light"/>
+        <w:tblStyle w:val="ListTable3"/>
         <w:tblW w:w="0" w:type="auto"/>
+        <w:jc w:val="center"/>
         <w:tblLook w:val="04A0" w:firstRow="1" w:lastRow="0" w:firstColumn="1" w:lastColumn="0" w:noHBand="0" w:noVBand="1"/>
       </w:tblPr>
       <w:tblGrid>
@@ -277,15 +278,21 @@
       <w:tr>
         <w:trPr>
           <w:cnfStyle w:val="100000000000" w:firstRow="1" w:lastRow="0" w:firstColumn="0" w:lastColumn="0" w:oddVBand="0" w:evenVBand="0" w:oddHBand="0" w:evenHBand="0" w:firstRowFirstColumn="0" w:firstRowLastColumn="0" w:lastRowFirstColumn="0" w:lastRowLastColumn="0"/>
+          <w:jc w:val="center"/>
         </w:trPr>
         <w:tc>
           <w:tcPr>
-            <w:cnfStyle w:val="001000000000" w:firstRow="0" w:lastRow="0" w:firstColumn="1" w:lastColumn="0" w:oddVBand="0" w:evenVBand="0" w:oddHBand="0" w:evenHBand="0" w:firstRowFirstColumn="0" w:firstRowLastColumn="0" w:lastRowFirstColumn="0" w:lastRowLastColumn="0"/>
+            <w:cnfStyle w:val="001000000100" w:firstRow="0" w:lastRow="0" w:firstColumn="1" w:lastColumn="0" w:oddVBand="0" w:evenVBand="0" w:oddHBand="0" w:evenHBand="0" w:firstRowFirstColumn="1" w:firstRowLastColumn="0" w:lastRowFirstColumn="0" w:lastRowLastColumn="0"/>
             <w:tcW w:w="3192" w:type="dxa"/>
           </w:tcPr>
           <w:p>
             <w:pPr>
               <w:pStyle w:val="BodyText"/>
+              <w:rPr>
+                <w:rFonts w:ascii="Arial Narrow" w:hAnsi="Arial Narrow"/>
+                <w:sz w:val="20"/>
+                <w:szCs w:val="20"/>
+              </w:rPr>
             </w:pPr>
           </w:p>
         </w:tc>
@@ -297,6 +304,11 @@
             <w:pPr>
               <w:pStyle w:val="BodyText"/>
               <w:cnfStyle w:val="100000000000" w:firstRow="1" w:lastRow="0" w:firstColumn="0" w:lastColumn="0" w:oddVBand="0" w:evenVBand="0" w:oddHBand="0" w:evenHBand="0" w:firstRowFirstColumn="0" w:firstRowLastColumn="0" w:lastRowFirstColumn="0" w:lastRowLastColumn="0"/>
+              <w:rPr>
+                <w:rFonts w:ascii="Arial Narrow" w:hAnsi="Arial Narrow"/>
+                <w:sz w:val="20"/>
+                <w:szCs w:val="20"/>
+              </w:rPr>
             </w:pPr>
           </w:p>
         </w:tc>
@@ -308,11 +320,20 @@
             <w:pPr>
               <w:pStyle w:val="BodyText"/>
               <w:cnfStyle w:val="100000000000" w:firstRow="1" w:lastRow="0" w:firstColumn="0" w:lastColumn="0" w:oddVBand="0" w:evenVBand="0" w:oddHBand="0" w:evenHBand="0" w:firstRowFirstColumn="0" w:firstRowLastColumn="0" w:lastRowFirstColumn="0" w:lastRowLastColumn="0"/>
+              <w:rPr>
+                <w:rFonts w:ascii="Arial Narrow" w:hAnsi="Arial Narrow"/>
+                <w:sz w:val="20"/>
+                <w:szCs w:val="20"/>
+              </w:rPr>
             </w:pPr>
           </w:p>
         </w:tc>
       </w:tr>
       <w:tr>
+        <w:trPr>
+          <w:cnfStyle w:val="000000100000" w:firstRow="0" w:lastRow="0" w:firstColumn="0" w:lastColumn="0" w:oddVBand="0" w:evenVBand="0" w:oddHBand="1" w:evenHBand="0" w:firstRowFirstColumn="0" w:firstRowLastColumn="0" w:lastRowFirstColumn="0" w:lastRowLastColumn="0"/>
+          <w:jc w:val="center"/>
+        </w:trPr>
         <w:tc>
           <w:tcPr>
             <w:cnfStyle w:val="001000000000" w:firstRow="0" w:lastRow="0" w:firstColumn="1" w:lastColumn="0" w:oddVBand="0" w:evenVBand="0" w:oddHBand="0" w:evenHBand="0" w:firstRowFirstColumn="0" w:firstRowLastColumn="0" w:lastRowFirstColumn="0" w:lastRowLastColumn="0"/>
@@ -321,6 +342,11 @@
           <w:p>
             <w:pPr>
               <w:pStyle w:val="BodyText"/>
+              <w:rPr>
+                <w:rFonts w:ascii="Arial Narrow" w:hAnsi="Arial Narrow"/>
+                <w:sz w:val="20"/>
+                <w:szCs w:val="20"/>
+              </w:rPr>
             </w:pPr>
           </w:p>
         </w:tc>
@@ -331,7 +357,12 @@
           <w:p>
             <w:pPr>
               <w:pStyle w:val="BodyText"/>
-              <w:cnfStyle w:val="000000000000" w:firstRow="0" w:lastRow="0" w:firstColumn="0" w:lastColumn="0" w:oddVBand="0" w:evenVBand="0" w:oddHBand="0" w:evenHBand="0" w:firstRowFirstColumn="0" w:firstRowLastColumn="0" w:lastRowFirstColumn="0" w:lastRowLastColumn="0"/>
+              <w:cnfStyle w:val="000000100000" w:firstRow="0" w:lastRow="0" w:firstColumn="0" w:lastColumn="0" w:oddVBand="0" w:evenVBand="0" w:oddHBand="1" w:evenHBand="0" w:firstRowFirstColumn="0" w:firstRowLastColumn="0" w:lastRowFirstColumn="0" w:lastRowLastColumn="0"/>
+              <w:rPr>
+                <w:rFonts w:ascii="Arial Narrow" w:hAnsi="Arial Narrow"/>
+                <w:sz w:val="20"/>
+                <w:szCs w:val="20"/>
+              </w:rPr>
             </w:pPr>
           </w:p>
         </w:tc>
@@ -342,7 +373,12 @@
           <w:p>
             <w:pPr>
               <w:pStyle w:val="BodyText"/>
-              <w:cnfStyle w:val="000000000000" w:firstRow="0" w:lastRow="0" w:firstColumn="0" w:lastColumn="0" w:oddVBand="0" w:evenVBand="0" w:oddHBand="0" w:evenHBand="0" w:firstRowFirstColumn="0" w:firstRowLastColumn="0" w:lastRowFirstColumn="0" w:lastRowLastColumn="0"/>
+              <w:cnfStyle w:val="000000100000" w:firstRow="0" w:lastRow="0" w:firstColumn="0" w:lastColumn="0" w:oddVBand="0" w:evenVBand="0" w:oddHBand="1" w:evenHBand="0" w:firstRowFirstColumn="0" w:firstRowLastColumn="0" w:lastRowFirstColumn="0" w:lastRowLastColumn="0"/>
+              <w:rPr>
+                <w:rFonts w:ascii="Arial Narrow" w:hAnsi="Arial Narrow"/>
+                <w:sz w:val="20"/>
+                <w:szCs w:val="20"/>
+              </w:rPr>
             </w:pPr>
           </w:p>
         </w:tc>
@@ -355,6 +391,7 @@
     </w:p>
     <w:sectPr>
       <w:headerReference w:type="default" r:id="rId8"/>
+      <w:footerReference w:type="default" r:id="rId9"/>
       <w:pgSz w:w="12240" w:h="15840"/>
       <w:pgMar w:top="1440" w:right="1440" w:bottom="1440" w:left="1440" w:header="720" w:footer="720" w:gutter="0"/>
       <w:cols w:space="720"/>
@@ -393,6 +430,59 @@
     </w:p>
   </w:endnote>
 </w:endnotes>
+</file>
+
+<file path=word/footer1.xml><?xml version="1.0" encoding="utf-8"?>
+<w:ftr xmlns:wpc="http://schemas.microsoft.com/office/word/2010/wordprocessingCanvas" xmlns:cx="http://schemas.microsoft.com/office/drawing/2014/chartex" xmlns:cx1="http://schemas.microsoft.com/office/drawing/2015/9/8/chartex" xmlns:cx2="http://schemas.microsoft.com/office/drawing/2015/10/21/chartex" xmlns:cx3="http://schemas.microsoft.com/office/drawing/2016/5/9/chartex" xmlns:cx4="http://schemas.microsoft.com/office/drawing/2016/5/10/chartex" xmlns:cx5="http://schemas.microsoft.com/office/drawing/2016/5/11/chartex" xmlns:cx6="http://schemas.microsoft.com/office/drawing/2016/5/12/chartex" xmlns:cx7="http://schemas.microsoft.com/office/drawing/2016/5/13/chartex" xmlns:cx8="http://schemas.microsoft.com/office/drawing/2016/5/14/chartex" xmlns:mc="http://schemas.openxmlformats.org/markup-compatibility/2006" xmlns:aink="http://schemas.microsoft.com/office/drawing/2016/ink" xmlns:am3d="http://schemas.microsoft.com/office/drawing/2017/model3d" xmlns:o="urn:schemas-microsoft-com:office:office" xmlns:oel="http://schemas.microsoft.com/office/2019/extlst" xmlns:r="http://schemas.openxmlformats.org/officeDocument/2006/relationships" xmlns:m="http://schemas.openxmlformats.org/officeDocument/2006/math" xmlns:v="urn:schemas-microsoft-com:vml" xmlns:wp14="http://schemas.microsoft.com/office/word/2010/wordprocessingDrawing" xmlns:wp="http://schemas.openxmlformats.org/drawingml/2006/wordprocessingDrawing" xmlns:w10="urn:schemas-microsoft-com:office:word" xmlns:w="http://schemas.openxmlformats.org/wordprocessingml/2006/main" xmlns:w14="http://schemas.microsoft.com/office/word/2010/wordml" xmlns:w15="http://schemas.microsoft.com/office/word/2012/wordml" xmlns:w16cex="http://schemas.microsoft.com/office/word/2018/wordml/cex" xmlns:w16cid="http://schemas.microsoft.com/office/word/2016/wordml/cid" xmlns:w16="http://schemas.microsoft.com/office/word/2018/wordml" xmlns:w16sdtdh="http://schemas.microsoft.com/office/word/2020/wordml/sdtdatahash" xmlns:w16se="http://schemas.microsoft.com/office/word/2015/wordml/symex" xmlns:wpg="http://schemas.microsoft.com/office/word/2010/wordprocessingGroup" xmlns:wpi="http://schemas.microsoft.com/office/word/2010/wordprocessingInk" xmlns:wne="http://schemas.microsoft.com/office/word/2006/wordml" xmlns:wps="http://schemas.microsoft.com/office/word/2010/wordprocessingShape" mc:Ignorable="w14 w15 w16se w16cid w16 w16cex w16sdtdh wp14">
+  <w:sdt>
+    <w:sdtPr>
+      <w:id w:val="-688147935"/>
+      <w:docPartObj>
+        <w:docPartGallery w:val="Page Numbers (Bottom of Page)"/>
+        <w:docPartUnique/>
+      </w:docPartObj>
+    </w:sdtPr>
+    <w:sdtEndPr>
+      <w:rPr>
+        <w:noProof/>
+      </w:rPr>
+    </w:sdtEndPr>
+    <w:sdtContent>
+      <w:p>
+        <w:pPr>
+          <w:pStyle w:val="Footer"/>
+          <w:jc w:val="right"/>
+        </w:pPr>
+        <w:r>
+          <w:fldChar w:fldCharType="begin"/>
+        </w:r>
+        <w:r>
+          <w:instrText xml:space="preserve"> PAGE   \* MERGEFORMAT </w:instrText>
+        </w:r>
+        <w:r>
+          <w:fldChar w:fldCharType="separate"/>
+        </w:r>
+        <w:r>
+          <w:rPr>
+            <w:noProof/>
+          </w:rPr>
+          <w:t>2</w:t>
+        </w:r>
+        <w:r>
+          <w:rPr>
+            <w:noProof/>
+          </w:rPr>
+          <w:fldChar w:fldCharType="end"/>
+        </w:r>
+      </w:p>
+    </w:sdtContent>
+  </w:sdt>
+  <w:p>
+    <w:pPr>
+      <w:pStyle w:val="Footer"/>
+    </w:pPr>
+  </w:p>
+</w:ftr>
 </file>
 
 <file path=word/footnotes.xml><?xml version="1.0" encoding="utf-8"?>
@@ -687,7 +777,7 @@
     <w:lsdException w:name="footnote text" w:semiHidden="1" w:unhideWhenUsed="1"/>
     <w:lsdException w:name="annotation text" w:semiHidden="1" w:unhideWhenUsed="1"/>
     <w:lsdException w:name="header" w:semiHidden="1" w:unhideWhenUsed="1"/>
-    <w:lsdException w:name="footer" w:semiHidden="1" w:unhideWhenUsed="1"/>
+    <w:lsdException w:name="footer" w:semiHidden="1" w:uiPriority="99" w:unhideWhenUsed="1"/>
     <w:lsdException w:name="index heading" w:semiHidden="1" w:unhideWhenUsed="1"/>
     <w:lsdException w:name="caption" w:semiHidden="1" w:unhideWhenUsed="1"/>
     <w:lsdException w:name="table of figures" w:semiHidden="1" w:unhideWhenUsed="1"/>
@@ -1195,6 +1285,7 @@
   <w:style w:type="character" w:default="1" w:styleId="DefaultParagraphFont">
     <w:name w:val="Default Paragraph Font"/>
     <w:uiPriority w:val="1"/>
+    <w:semiHidden/>
     <w:unhideWhenUsed/>
   </w:style>
   <w:style w:type="table" w:default="1" w:styleId="TableNormal">
@@ -1814,6 +1905,7 @@
     <w:name w:val="footer"/>
     <w:basedOn w:val="Normal"/>
     <w:link w:val="FooterChar"/>
+    <w:uiPriority w:val="99"/>
     <w:unhideWhenUsed/>
     <w:rsid w:val="00F84AD8"/>
     <w:pPr>
@@ -1828,6 +1920,7 @@
     <w:name w:val="Footer Char"/>
     <w:basedOn w:val="DefaultParagraphFont"/>
     <w:link w:val="Footer"/>
+    <w:uiPriority w:val="99"/>
     <w:rsid w:val="00F84AD8"/>
   </w:style>
   <w:style w:type="character" w:styleId="CommentReference">
@@ -1964,6 +2057,130 @@
         <w:b/>
         <w:bCs/>
       </w:rPr>
+    </w:tblStylePr>
+  </w:style>
+  <w:style w:type="table" w:styleId="ListTable3">
+    <w:name w:val="List Table 3"/>
+    <w:basedOn w:val="TableNormal"/>
+    <w:uiPriority w:val="48"/>
+    <w:rsid w:val="007A2143"/>
+    <w:pPr>
+      <w:spacing w:after="0"/>
+    </w:pPr>
+    <w:tblPr>
+      <w:tblStyleRowBandSize w:val="1"/>
+      <w:tblStyleColBandSize w:val="1"/>
+      <w:tblBorders>
+        <w:top w:val="single" w:sz="4" w:space="0" w:color="000000" w:themeColor="text1"/>
+        <w:left w:val="single" w:sz="4" w:space="0" w:color="000000" w:themeColor="text1"/>
+        <w:bottom w:val="single" w:sz="4" w:space="0" w:color="000000" w:themeColor="text1"/>
+        <w:right w:val="single" w:sz="4" w:space="0" w:color="000000" w:themeColor="text1"/>
+      </w:tblBorders>
+    </w:tblPr>
+    <w:tblStylePr w:type="firstRow">
+      <w:rPr>
+        <w:b/>
+        <w:bCs/>
+        <w:color w:val="FFFFFF" w:themeColor="background1"/>
+      </w:rPr>
+      <w:tblPr/>
+      <w:tcPr>
+        <w:shd w:val="clear" w:color="auto" w:fill="000000" w:themeFill="text1"/>
+      </w:tcPr>
+    </w:tblStylePr>
+    <w:tblStylePr w:type="lastRow">
+      <w:rPr>
+        <w:b/>
+        <w:bCs/>
+      </w:rPr>
+      <w:tblPr/>
+      <w:tcPr>
+        <w:tcBorders>
+          <w:top w:val="double" w:sz="4" w:space="0" w:color="000000" w:themeColor="text1"/>
+        </w:tcBorders>
+        <w:shd w:val="clear" w:color="auto" w:fill="FFFFFF" w:themeFill="background1"/>
+      </w:tcPr>
+    </w:tblStylePr>
+    <w:tblStylePr w:type="firstCol">
+      <w:rPr>
+        <w:b/>
+        <w:bCs/>
+      </w:rPr>
+      <w:tblPr/>
+      <w:tcPr>
+        <w:tcBorders>
+          <w:right w:val="nil"/>
+        </w:tcBorders>
+        <w:shd w:val="clear" w:color="auto" w:fill="FFFFFF" w:themeFill="background1"/>
+      </w:tcPr>
+    </w:tblStylePr>
+    <w:tblStylePr w:type="lastCol">
+      <w:rPr>
+        <w:b/>
+        <w:bCs/>
+      </w:rPr>
+      <w:tblPr/>
+      <w:tcPr>
+        <w:tcBorders>
+          <w:left w:val="nil"/>
+        </w:tcBorders>
+        <w:shd w:val="clear" w:color="auto" w:fill="FFFFFF" w:themeFill="background1"/>
+      </w:tcPr>
+    </w:tblStylePr>
+    <w:tblStylePr w:type="band1Vert">
+      <w:tblPr/>
+      <w:tcPr>
+        <w:tcBorders>
+          <w:left w:val="single" w:sz="4" w:space="0" w:color="000000" w:themeColor="text1"/>
+          <w:right w:val="single" w:sz="4" w:space="0" w:color="000000" w:themeColor="text1"/>
+        </w:tcBorders>
+      </w:tcPr>
+    </w:tblStylePr>
+    <w:tblStylePr w:type="band1Horz">
+      <w:tblPr/>
+      <w:tcPr>
+        <w:tcBorders>
+          <w:top w:val="single" w:sz="4" w:space="0" w:color="000000" w:themeColor="text1"/>
+          <w:bottom w:val="single" w:sz="4" w:space="0" w:color="000000" w:themeColor="text1"/>
+          <w:insideH w:val="nil"/>
+        </w:tcBorders>
+      </w:tcPr>
+    </w:tblStylePr>
+    <w:tblStylePr w:type="neCell">
+      <w:tblPr/>
+      <w:tcPr>
+        <w:tcBorders>
+          <w:left w:val="nil"/>
+          <w:bottom w:val="nil"/>
+        </w:tcBorders>
+      </w:tcPr>
+    </w:tblStylePr>
+    <w:tblStylePr w:type="nwCell">
+      <w:tblPr/>
+      <w:tcPr>
+        <w:tcBorders>
+          <w:bottom w:val="nil"/>
+          <w:right w:val="nil"/>
+        </w:tcBorders>
+      </w:tcPr>
+    </w:tblStylePr>
+    <w:tblStylePr w:type="seCell">
+      <w:tblPr/>
+      <w:tcPr>
+        <w:tcBorders>
+          <w:top w:val="double" w:sz="4" w:space="0" w:color="000000" w:themeColor="text1"/>
+          <w:left w:val="nil"/>
+        </w:tcBorders>
+      </w:tcPr>
+    </w:tblStylePr>
+    <w:tblStylePr w:type="swCell">
+      <w:tblPr/>
+      <w:tcPr>
+        <w:tcBorders>
+          <w:top w:val="double" w:sz="4" w:space="0" w:color="000000" w:themeColor="text1"/>
+          <w:right w:val="nil"/>
+        </w:tcBorders>
+      </w:tcPr>
     </w:tblStylePr>
   </w:style>
 </w:styles>

</xml_diff>